<commit_message>
editing for phil's comments
</commit_message>
<xml_diff>
--- a/template.docx
+++ b/template.docx
@@ -7,6 +7,8 @@
         <w:pStyle w:val="Title"/>
         <w:spacing w:line="480" w:lineRule="auto"/>
       </w:pPr>
+      <w:bookmarkStart w:id="0" w:name="_GoBack"/>
+      <w:bookmarkEnd w:id="0"/>
       <w:r>
         <w:t>Title</w:t>
       </w:r>
@@ -33,10 +35,7 @@
         <w:t>This is a template style document</w:t>
       </w:r>
     </w:p>
-    <w:p>
-      <w:bookmarkStart w:id="0" w:name="_GoBack"/>
-      <w:bookmarkEnd w:id="0"/>
-    </w:p>
+    <w:p/>
     <w:p>
       <w:pPr>
         <w:pStyle w:val="Heading2"/>

</xml_diff>